<commit_message>
update điều động cho xong
</commit_message>
<xml_diff>
--- a/QUANGHANH2/doc/TCLD/dieudong/motnguoi/dieudong-template.docx
+++ b/QUANGHANH2/doc/TCLD/dieudong/motnguoi/dieudong-template.docx
@@ -785,14 +785,7 @@
         <w:rPr>
           <w:rFonts w:ascii="Times New Roman" w:hAnsi="Times New Roman"/>
         </w:rPr>
-        <w:t xml:space="preserve">%donvicu% đến </w:t>
-      </w:r>
-      <w:r>
-        <w:rPr>
-          <w:rFonts w:ascii="Times New Roman" w:hAnsi="Times New Roman"/>
-          <w:lang w:val="fr-FR"/>
-        </w:rPr>
-        <w:t>%donvimoi%</w:t>
+        <w:t>%dept1%</w:t>
       </w:r>
       <w:r>
         <w:rPr>
@@ -1058,7 +1051,7 @@
       <w:r>
         <w:rPr>
           <w:rFonts w:ascii="Times New Roman" w:hAnsi="Times New Roman"/>
-          <w:b/>
+          <w:bCs/>
           <w:lang w:val="nl-NL"/>
         </w:rPr>
         <w:t>%hoten%</w:t>
@@ -1069,51 +1062,21 @@
           <w:bCs/>
           <w:lang w:val="nl-NL"/>
         </w:rPr>
-        <w:t>,</w:t>
-      </w:r>
-      <w:r>
-        <w:rPr>
-          <w:rFonts w:ascii="Times New Roman" w:hAnsi="Times New Roman"/>
-          <w:lang w:val="nl-NL"/>
-        </w:rPr>
-        <w:t xml:space="preserve"> </w:t>
+        <w:t xml:space="preserve">, </w:t>
       </w:r>
       <w:r>
         <w:rPr>
           <w:rFonts w:ascii="Times New Roman" w:hAnsi="Times New Roman"/>
           <w:lang w:val="fr-FR"/>
         </w:rPr>
-        <w:t>%donvicu%</w:t>
-      </w:r>
-      <w:r>
-        <w:rPr>
-          <w:rFonts w:ascii="Times New Roman" w:hAnsi="Times New Roman"/>
-          <w:lang w:val="nl-NL"/>
-        </w:rPr>
-        <w:t xml:space="preserve">, </w:t>
-      </w:r>
-      <w:r>
-        <w:rPr>
-          <w:rFonts w:ascii="Times New Roman" w:hAnsi="Times New Roman"/>
-          <w:lang w:val="fr-FR"/>
-        </w:rPr>
-        <w:t>%do</w:t>
-      </w:r>
-      <w:bookmarkStart w:id="0" w:name="_GoBack"/>
-      <w:bookmarkEnd w:id="0"/>
-      <w:r>
-        <w:rPr>
-          <w:rFonts w:ascii="Times New Roman" w:hAnsi="Times New Roman"/>
-          <w:lang w:val="fr-FR"/>
-        </w:rPr>
-        <w:t>nvimoi%</w:t>
-      </w:r>
-      <w:r>
-        <w:rPr>
-          <w:rFonts w:ascii="Times New Roman" w:hAnsi="Times New Roman"/>
-          <w:lang w:val="nl-NL"/>
-        </w:rPr>
-        <w:t xml:space="preserve">, và các Ông: Chánh văn phòng, Kế toán trưởng, Trưởng phòng TCLĐ, </w:t>
+        <w:t>%cmn%</w:t>
+      </w:r>
+      <w:r>
+        <w:rPr>
+          <w:rFonts w:ascii="Times New Roman" w:hAnsi="Times New Roman"/>
+          <w:lang w:val="nl-NL"/>
+        </w:rPr>
+        <w:t xml:space="preserve"> và các Ông: Chánh văn phòng, Kế toán trưởng, Trưởng phòng TCLĐ, </w:t>
       </w:r>
       <w:r>
         <w:rPr>
@@ -1212,6 +1175,8 @@
         </w:rPr>
         <w:t xml:space="preserve"> </w:t>
       </w:r>
+      <w:bookmarkStart w:id="0" w:name="_GoBack"/>
+      <w:bookmarkEnd w:id="0"/>
     </w:p>
     <w:tbl>
       <w:tblPr>

</xml_diff>